<commit_message>
Fix bag in user menu
</commit_message>
<xml_diff>
--- a/diplom/Задание.docx
+++ b/diplom/Задание.docx
@@ -376,12 +376,9 @@
         <w:spacing w:after="0"/>
         <w:jc w:val="both"/>
         <w:rPr>
-          <w:i/>
-          <w:iCs/>
-          <w:color w:val="000000"/>
-          <w:sz w:val="22"/>
-          <w:szCs w:val="22"/>
-          <w:u w:val="single"/>
+          <w:color w:val="000000"/>
+          <w:sz w:val="22"/>
+          <w:szCs w:val="22"/>
         </w:rPr>
       </w:pPr>
       <w:r>
@@ -406,121 +403,30 @@
           <w:sz w:val="22"/>
           <w:szCs w:val="22"/>
         </w:rPr>
-        <w:t xml:space="preserve">Сайт-визитка графического дизайнера. </w:t>
-      </w:r>
-      <w:r>
-        <w:rPr>
-          <w:i/>
-          <w:color w:val="000000"/>
-          <w:sz w:val="22"/>
-          <w:szCs w:val="22"/>
-        </w:rPr>
-        <w:t>У</w:t>
-      </w:r>
-      <w:r>
-        <w:rPr>
-          <w:i/>
-          <w:iCs/>
-          <w:color w:val="000000"/>
-          <w:sz w:val="22"/>
-          <w:szCs w:val="22"/>
-        </w:rPr>
-        <w:t xml:space="preserve">твержден приказом по Институту № </w:t>
-      </w:r>
-      <w:r>
-        <w:rPr>
-          <w:i/>
-          <w:iCs/>
-          <w:color w:val="000000"/>
-          <w:sz w:val="22"/>
-          <w:szCs w:val="22"/>
-        </w:rPr>
-        <w:t>12</w:t>
-      </w:r>
-      <w:r>
-        <w:rPr>
-          <w:i/>
-          <w:iCs/>
-          <w:color w:val="000000"/>
-          <w:sz w:val="22"/>
-          <w:szCs w:val="22"/>
-        </w:rPr>
-        <w:t>-</w:t>
-      </w:r>
-      <w:r>
-        <w:rPr>
-          <w:i/>
-          <w:iCs/>
-          <w:color w:val="000000"/>
-          <w:sz w:val="22"/>
-          <w:szCs w:val="22"/>
-          <w:lang w:val="en-US"/>
-        </w:rPr>
-        <w:t>C</w:t>
-      </w:r>
-      <w:r>
-        <w:rPr>
-          <w:i/>
-          <w:iCs/>
-          <w:color w:val="000000"/>
-          <w:sz w:val="22"/>
-          <w:szCs w:val="22"/>
-        </w:rPr>
-        <w:t xml:space="preserve"> от </w:t>
-      </w:r>
-      <w:r>
-        <w:rPr>
-          <w:i/>
-          <w:iCs/>
-          <w:color w:val="000000"/>
-          <w:sz w:val="22"/>
-          <w:szCs w:val="22"/>
-        </w:rPr>
-        <w:t>20</w:t>
-      </w:r>
-      <w:r>
-        <w:rPr>
-          <w:i/>
-          <w:iCs/>
-          <w:color w:val="000000"/>
-          <w:sz w:val="22"/>
-          <w:szCs w:val="22"/>
-        </w:rPr>
-        <w:t>.0</w:t>
-      </w:r>
-      <w:r>
-        <w:rPr>
-          <w:i/>
-          <w:iCs/>
-          <w:color w:val="000000"/>
-          <w:sz w:val="22"/>
-          <w:szCs w:val="22"/>
-        </w:rPr>
-        <w:t>1.2016</w:t>
-      </w:r>
-      <w:r>
-        <w:rPr>
-          <w:i/>
-          <w:iCs/>
-          <w:color w:val="000000"/>
-          <w:sz w:val="22"/>
-          <w:szCs w:val="22"/>
-        </w:rPr>
-        <w:t>г.</w:t>
-      </w:r>
-      <w:r>
-        <w:rPr>
-          <w:i/>
-          <w:iCs/>
-          <w:color w:val="000000"/>
-          <w:sz w:val="22"/>
-          <w:szCs w:val="22"/>
-        </w:rPr>
-        <w:tab/>
+        <w:t>С</w:t>
+      </w:r>
+      <w:r>
+        <w:rPr>
+          <w:color w:val="000000"/>
+          <w:sz w:val="22"/>
+          <w:szCs w:val="22"/>
+        </w:rPr>
+        <w:t>айт дистанционного обучения</w:t>
+      </w:r>
+      <w:r>
+        <w:rPr>
+          <w:color w:val="000000"/>
+          <w:sz w:val="22"/>
+          <w:szCs w:val="22"/>
+        </w:rPr>
+        <w:t xml:space="preserve">. </w:t>
       </w:r>
     </w:p>
     <w:p>
       <w:pPr>
+        <w:tabs>
+          <w:tab w:val="left" w:pos="9356"/>
+        </w:tabs>
         <w:spacing w:after="0"/>
         <w:jc w:val="both"/>
         <w:rPr>
@@ -529,65 +435,98 @@
           <w:color w:val="000000"/>
           <w:sz w:val="22"/>
           <w:szCs w:val="22"/>
-        </w:rPr>
-      </w:pPr>
-      <w:r>
-        <w:rPr>
-          <w:color w:val="000000"/>
-          <w:sz w:val="22"/>
-          <w:szCs w:val="22"/>
-        </w:rPr>
-        <w:t xml:space="preserve">2. Сроки сдачи слушателем законченного проекта </w:t>
-      </w:r>
-      <w:r>
-        <w:rPr>
-          <w:i/>
-          <w:iCs/>
-          <w:color w:val="000000"/>
-          <w:sz w:val="22"/>
-          <w:szCs w:val="22"/>
-        </w:rPr>
-        <w:t>24</w:t>
-      </w:r>
-      <w:r>
-        <w:rPr>
-          <w:i/>
-          <w:iCs/>
-          <w:color w:val="000000"/>
-          <w:sz w:val="22"/>
-          <w:szCs w:val="22"/>
-        </w:rPr>
-        <w:t xml:space="preserve"> </w:t>
-      </w:r>
-      <w:r>
-        <w:rPr>
-          <w:i/>
-          <w:iCs/>
-          <w:color w:val="000000"/>
-          <w:sz w:val="22"/>
-          <w:szCs w:val="22"/>
-        </w:rPr>
-        <w:t>марта</w:t>
-      </w:r>
-      <w:r>
-        <w:rPr>
-          <w:i/>
-          <w:iCs/>
-          <w:color w:val="000000"/>
-          <w:sz w:val="22"/>
-          <w:szCs w:val="22"/>
-        </w:rPr>
-        <w:t xml:space="preserve"> 201</w:t>
-      </w:r>
-      <w:r>
-        <w:rPr>
-          <w:i/>
-          <w:iCs/>
-          <w:color w:val="000000"/>
-          <w:sz w:val="22"/>
-          <w:szCs w:val="22"/>
-        </w:rPr>
-        <w:t>6 </w:t>
+          <w:u w:val="single"/>
+        </w:rPr>
+      </w:pPr>
+      <w:r>
+        <w:rPr>
+          <w:i/>
+          <w:color w:val="000000"/>
+          <w:sz w:val="22"/>
+          <w:szCs w:val="22"/>
+        </w:rPr>
+        <w:t>У</w:t>
+      </w:r>
+      <w:r>
+        <w:rPr>
+          <w:i/>
+          <w:iCs/>
+          <w:color w:val="000000"/>
+          <w:sz w:val="22"/>
+          <w:szCs w:val="22"/>
+        </w:rPr>
+        <w:t xml:space="preserve">твержден приказом по Институту № </w:t>
+      </w:r>
+      <w:r>
+        <w:rPr>
+          <w:i/>
+          <w:iCs/>
+          <w:color w:val="000000"/>
+          <w:sz w:val="22"/>
+          <w:szCs w:val="22"/>
+        </w:rPr>
+        <w:t>12</w:t>
+      </w:r>
+      <w:r>
+        <w:rPr>
+          <w:i/>
+          <w:iCs/>
+          <w:color w:val="000000"/>
+          <w:sz w:val="22"/>
+          <w:szCs w:val="22"/>
+        </w:rPr>
+        <w:t>-</w:t>
+      </w:r>
+      <w:r>
+        <w:rPr>
+          <w:i/>
+          <w:iCs/>
+          <w:color w:val="000000"/>
+          <w:sz w:val="22"/>
+          <w:szCs w:val="22"/>
+          <w:lang w:val="en-US"/>
+        </w:rPr>
+        <w:t>C</w:t>
+      </w:r>
+      <w:r>
+        <w:rPr>
+          <w:i/>
+          <w:iCs/>
+          <w:color w:val="000000"/>
+          <w:sz w:val="22"/>
+          <w:szCs w:val="22"/>
+        </w:rPr>
+        <w:t xml:space="preserve"> от </w:t>
+      </w:r>
+      <w:r>
+        <w:rPr>
+          <w:i/>
+          <w:iCs/>
+          <w:color w:val="000000"/>
+          <w:sz w:val="22"/>
+          <w:szCs w:val="22"/>
+        </w:rPr>
+        <w:t>20</w:t>
+      </w:r>
+      <w:r>
+        <w:rPr>
+          <w:i/>
+          <w:iCs/>
+          <w:color w:val="000000"/>
+          <w:sz w:val="22"/>
+          <w:szCs w:val="22"/>
+        </w:rPr>
+        <w:t>.0</w:t>
+      </w:r>
+      <w:r>
+        <w:rPr>
+          <w:i/>
+          <w:iCs/>
+          <w:color w:val="000000"/>
+          <w:sz w:val="22"/>
+          <w:szCs w:val="22"/>
+        </w:rPr>
+        <w:t>1.2016</w:t>
       </w:r>
       <w:r>
         <w:rPr>
@@ -607,7 +546,7 @@
           <w:sz w:val="22"/>
           <w:szCs w:val="22"/>
         </w:rPr>
-        <w:t xml:space="preserve"> </w:t>
+        <w:tab/>
       </w:r>
     </w:p>
     <w:p>
@@ -615,18 +554,90 @@
         <w:spacing w:after="0"/>
         <w:jc w:val="both"/>
         <w:rPr>
-          <w:color w:val="000000"/>
-          <w:sz w:val="22"/>
-          <w:szCs w:val="22"/>
-        </w:rPr>
-      </w:pPr>
-      <w:r>
-        <w:rPr>
-          <w:color w:val="000000"/>
-          <w:sz w:val="22"/>
-          <w:szCs w:val="22"/>
-        </w:rPr>
-        <w:t>3. Исходные данные к проекту</w:t>
+          <w:i/>
+          <w:iCs/>
+          <w:color w:val="000000"/>
+          <w:sz w:val="22"/>
+          <w:szCs w:val="22"/>
+        </w:rPr>
+      </w:pPr>
+      <w:r>
+        <w:rPr>
+          <w:color w:val="000000"/>
+          <w:sz w:val="22"/>
+          <w:szCs w:val="22"/>
+        </w:rPr>
+        <w:t xml:space="preserve">2. Сроки сдачи слушателем законченного проекта </w:t>
+      </w:r>
+      <w:r>
+        <w:rPr>
+          <w:i/>
+          <w:iCs/>
+          <w:color w:val="000000"/>
+          <w:sz w:val="22"/>
+          <w:szCs w:val="22"/>
+        </w:rPr>
+        <w:t>24</w:t>
+      </w:r>
+      <w:r>
+        <w:rPr>
+          <w:i/>
+          <w:iCs/>
+          <w:color w:val="000000"/>
+          <w:sz w:val="22"/>
+          <w:szCs w:val="22"/>
+        </w:rPr>
+        <w:t xml:space="preserve"> </w:t>
+      </w:r>
+      <w:r>
+        <w:rPr>
+          <w:i/>
+          <w:iCs/>
+          <w:color w:val="000000"/>
+          <w:sz w:val="22"/>
+          <w:szCs w:val="22"/>
+        </w:rPr>
+        <w:t>марта</w:t>
+      </w:r>
+      <w:r>
+        <w:rPr>
+          <w:i/>
+          <w:iCs/>
+          <w:color w:val="000000"/>
+          <w:sz w:val="22"/>
+          <w:szCs w:val="22"/>
+        </w:rPr>
+        <w:t xml:space="preserve"> 201</w:t>
+      </w:r>
+      <w:r>
+        <w:rPr>
+          <w:i/>
+          <w:iCs/>
+          <w:color w:val="000000"/>
+          <w:sz w:val="22"/>
+          <w:szCs w:val="22"/>
+        </w:rPr>
+        <w:t>6 </w:t>
+      </w:r>
+      <w:r>
+        <w:rPr>
+          <w:i/>
+          <w:iCs/>
+          <w:color w:val="000000"/>
+          <w:sz w:val="22"/>
+          <w:szCs w:val="22"/>
+        </w:rPr>
+        <w:t>г.</w:t>
+      </w:r>
+      <w:r>
+        <w:rPr>
+          <w:i/>
+          <w:iCs/>
+          <w:color w:val="000000"/>
+          <w:sz w:val="22"/>
+          <w:szCs w:val="22"/>
+        </w:rPr>
+        <w:t xml:space="preserve"> </w:t>
       </w:r>
     </w:p>
     <w:p>
@@ -645,66 +656,7 @@
           <w:sz w:val="22"/>
           <w:szCs w:val="22"/>
         </w:rPr>
-        <w:t>Разметка и стилизация страницы</w:t>
-      </w:r>
-      <w:r>
-        <w:rPr>
-          <w:color w:val="000000"/>
-          <w:sz w:val="22"/>
-          <w:szCs w:val="22"/>
-        </w:rPr>
-        <w:t xml:space="preserve">- </w:t>
-      </w:r>
-      <w:r>
-        <w:rPr>
-          <w:color w:val="000000"/>
-          <w:sz w:val="22"/>
-          <w:szCs w:val="22"/>
-          <w:lang w:val="en-US"/>
-        </w:rPr>
-        <w:t>HTML</w:t>
-      </w:r>
-      <w:r>
-        <w:rPr>
-          <w:color w:val="000000"/>
-          <w:sz w:val="22"/>
-          <w:szCs w:val="22"/>
-        </w:rPr>
-        <w:t>5/</w:t>
-      </w:r>
-      <w:r>
-        <w:rPr>
-          <w:color w:val="000000"/>
-          <w:sz w:val="22"/>
-          <w:szCs w:val="22"/>
-          <w:lang w:val="en-US"/>
-        </w:rPr>
-        <w:t>CS</w:t>
-      </w:r>
-      <w:r>
-        <w:rPr>
-          <w:color w:val="000000"/>
-          <w:sz w:val="22"/>
-          <w:szCs w:val="22"/>
-          <w:lang w:val="en-US"/>
-        </w:rPr>
-        <w:t>S</w:t>
-      </w:r>
-      <w:r>
-        <w:rPr>
-          <w:color w:val="000000"/>
-          <w:sz w:val="22"/>
-          <w:szCs w:val="22"/>
-        </w:rPr>
-        <w:t>3</w:t>
-      </w:r>
-      <w:r>
-        <w:rPr>
-          <w:color w:val="000000"/>
-          <w:sz w:val="22"/>
-          <w:szCs w:val="22"/>
-        </w:rPr>
-        <w:t>;</w:t>
+        <w:t>3. Исходные данные к проекту</w:t>
       </w:r>
     </w:p>
     <w:p>
@@ -723,23 +675,15 @@
           <w:sz w:val="22"/>
           <w:szCs w:val="22"/>
         </w:rPr>
-        <w:t xml:space="preserve">Анимация </w:t>
-      </w:r>
-      <w:r>
-        <w:rPr>
-          <w:color w:val="000000"/>
-          <w:sz w:val="22"/>
-          <w:szCs w:val="22"/>
-        </w:rPr>
-        <w:t>–</w:t>
-      </w:r>
-      <w:r>
-        <w:rPr>
-          <w:color w:val="000000"/>
-          <w:sz w:val="22"/>
-          <w:szCs w:val="22"/>
-        </w:rPr>
-        <w:t xml:space="preserve"> </w:t>
+        <w:t>Разметка и стилизация страницы</w:t>
+      </w:r>
+      <w:r>
+        <w:rPr>
+          <w:color w:val="000000"/>
+          <w:sz w:val="22"/>
+          <w:szCs w:val="22"/>
+        </w:rPr>
+        <w:t xml:space="preserve">- </w:t>
       </w:r>
       <w:r>
         <w:rPr>
@@ -748,7 +692,41 @@
           <w:szCs w:val="22"/>
           <w:lang w:val="en-US"/>
         </w:rPr>
-        <w:t>JavaScript</w:t>
+        <w:t>HTML</w:t>
+      </w:r>
+      <w:r>
+        <w:rPr>
+          <w:color w:val="000000"/>
+          <w:sz w:val="22"/>
+          <w:szCs w:val="22"/>
+        </w:rPr>
+        <w:t>5/</w:t>
+      </w:r>
+      <w:r>
+        <w:rPr>
+          <w:color w:val="000000"/>
+          <w:sz w:val="22"/>
+          <w:szCs w:val="22"/>
+          <w:lang w:val="en-US"/>
+        </w:rPr>
+        <w:t>CS</w:t>
+      </w:r>
+      <w:r>
+        <w:rPr>
+          <w:color w:val="000000"/>
+          <w:sz w:val="22"/>
+          <w:szCs w:val="22"/>
+          <w:lang w:val="en-US"/>
+        </w:rPr>
+        <w:t>S</w:t>
+      </w:r>
+      <w:r>
+        <w:rPr>
+          <w:color w:val="000000"/>
+          <w:sz w:val="22"/>
+          <w:szCs w:val="22"/>
+        </w:rPr>
+        <w:t>3</w:t>
       </w:r>
       <w:r>
         <w:rPr>
@@ -775,7 +753,7 @@
           <w:sz w:val="22"/>
           <w:szCs w:val="22"/>
         </w:rPr>
-        <w:t xml:space="preserve">Язык серверного программирования </w:t>
+        <w:t xml:space="preserve">Анимация </w:t>
       </w:r>
       <w:r>
         <w:rPr>
@@ -798,16 +776,9 @@
           <w:color w:val="000000"/>
           <w:sz w:val="22"/>
           <w:szCs w:val="22"/>
-        </w:rPr>
-        <w:t>PHP</w:t>
-      </w:r>
-      <w:r>
-        <w:rPr>
-          <w:color w:val="000000"/>
-          <w:sz w:val="22"/>
-          <w:szCs w:val="22"/>
-        </w:rPr>
-        <w:t xml:space="preserve"> v5.4.11</w:t>
+          <w:lang w:val="en-US"/>
+        </w:rPr>
+        <w:t>JavaScript</w:t>
       </w:r>
       <w:r>
         <w:rPr>
@@ -834,7 +805,7 @@
           <w:sz w:val="22"/>
           <w:szCs w:val="22"/>
         </w:rPr>
-        <w:t xml:space="preserve">Интерпретатор серверного языка программирования </w:t>
+        <w:t xml:space="preserve">Язык серверного программирования </w:t>
       </w:r>
       <w:r>
         <w:rPr>
@@ -857,34 +828,16 @@
           <w:color w:val="000000"/>
           <w:sz w:val="22"/>
           <w:szCs w:val="22"/>
-          <w:lang w:val="en-US"/>
-        </w:rPr>
-        <w:t>Apache</w:t>
-      </w:r>
-      <w:r>
-        <w:rPr>
-          <w:color w:val="000000"/>
-          <w:sz w:val="22"/>
-          <w:szCs w:val="22"/>
-        </w:rPr>
-        <w:t xml:space="preserve"> </w:t>
-      </w:r>
-      <w:r>
-        <w:rPr>
-          <w:color w:val="000000"/>
-          <w:sz w:val="22"/>
-          <w:szCs w:val="22"/>
-          <w:lang w:val="en-US"/>
-        </w:rPr>
-        <w:t>v</w:t>
-      </w:r>
-      <w:r>
-        <w:rPr>
-          <w:color w:val="000000"/>
-          <w:sz w:val="22"/>
-          <w:szCs w:val="22"/>
-        </w:rPr>
-        <w:t>2.2.23</w:t>
+        </w:rPr>
+        <w:t>PHP</w:t>
+      </w:r>
+      <w:r>
+        <w:rPr>
+          <w:color w:val="000000"/>
+          <w:sz w:val="22"/>
+          <w:szCs w:val="22"/>
+        </w:rPr>
+        <w:t xml:space="preserve"> v5.4.11</w:t>
       </w:r>
       <w:r>
         <w:rPr>
@@ -911,23 +864,23 @@
           <w:sz w:val="22"/>
           <w:szCs w:val="22"/>
         </w:rPr>
-        <w:t>База данных</w:t>
-      </w:r>
-      <w:r>
-        <w:rPr>
-          <w:color w:val="000000"/>
-          <w:sz w:val="22"/>
-          <w:szCs w:val="22"/>
-        </w:rPr>
-        <w:t>/Язык работы с базой данных</w:t>
-      </w:r>
-      <w:r>
-        <w:rPr>
-          <w:color w:val="000000"/>
-          <w:sz w:val="22"/>
-          <w:szCs w:val="22"/>
-        </w:rPr>
-        <w:t xml:space="preserve"> – </w:t>
+        <w:t xml:space="preserve">Интерпретатор серверного языка программирования </w:t>
+      </w:r>
+      <w:r>
+        <w:rPr>
+          <w:color w:val="000000"/>
+          <w:sz w:val="22"/>
+          <w:szCs w:val="22"/>
+        </w:rPr>
+        <w:t>–</w:t>
+      </w:r>
+      <w:r>
+        <w:rPr>
+          <w:color w:val="000000"/>
+          <w:sz w:val="22"/>
+          <w:szCs w:val="22"/>
+        </w:rPr>
+        <w:t xml:space="preserve"> </w:t>
       </w:r>
       <w:r>
         <w:rPr>
@@ -936,7 +889,7 @@
           <w:szCs w:val="22"/>
           <w:lang w:val="en-US"/>
         </w:rPr>
-        <w:t>MySQL</w:t>
+        <w:t>Apache</w:t>
       </w:r>
       <w:r>
         <w:rPr>
@@ -951,25 +904,17 @@
           <w:color w:val="000000"/>
           <w:sz w:val="22"/>
           <w:szCs w:val="22"/>
-        </w:rPr>
-        <w:t>v5.1.67</w:t>
-      </w:r>
-      <w:r>
-        <w:rPr>
-          <w:color w:val="000000"/>
-          <w:sz w:val="22"/>
-          <w:szCs w:val="22"/>
-        </w:rPr>
-        <w:t>/</w:t>
-      </w:r>
-      <w:r>
-        <w:rPr>
-          <w:color w:val="000000"/>
-          <w:sz w:val="22"/>
-          <w:szCs w:val="22"/>
           <w:lang w:val="en-US"/>
         </w:rPr>
-        <w:t>SQL</w:t>
+        <w:t>v</w:t>
+      </w:r>
+      <w:r>
+        <w:rPr>
+          <w:color w:val="000000"/>
+          <w:sz w:val="22"/>
+          <w:szCs w:val="22"/>
+        </w:rPr>
+        <w:t>2.2.23</w:t>
       </w:r>
       <w:r>
         <w:rPr>
@@ -988,9 +933,65 @@
           <w:color w:val="000000"/>
           <w:sz w:val="22"/>
           <w:szCs w:val="22"/>
+        </w:rPr>
+      </w:pPr>
+      <w:r>
+        <w:rPr>
+          <w:color w:val="000000"/>
+          <w:sz w:val="22"/>
+          <w:szCs w:val="22"/>
+        </w:rPr>
+        <w:t>База данных</w:t>
+      </w:r>
+      <w:r>
+        <w:rPr>
+          <w:color w:val="000000"/>
+          <w:sz w:val="22"/>
+          <w:szCs w:val="22"/>
+        </w:rPr>
+        <w:t>/Язык работы с базой данных</w:t>
+      </w:r>
+      <w:r>
+        <w:rPr>
+          <w:color w:val="000000"/>
+          <w:sz w:val="22"/>
+          <w:szCs w:val="22"/>
+        </w:rPr>
+        <w:t xml:space="preserve"> – </w:t>
+      </w:r>
+      <w:r>
+        <w:rPr>
+          <w:color w:val="000000"/>
+          <w:sz w:val="22"/>
+          <w:szCs w:val="22"/>
           <w:lang w:val="en-US"/>
         </w:rPr>
-      </w:pPr>
+        <w:t>MySQL</w:t>
+      </w:r>
+      <w:r>
+        <w:rPr>
+          <w:color w:val="000000"/>
+          <w:sz w:val="22"/>
+          <w:szCs w:val="22"/>
+        </w:rPr>
+        <w:t xml:space="preserve"> </w:t>
+      </w:r>
+      <w:r>
+        <w:rPr>
+          <w:color w:val="000000"/>
+          <w:sz w:val="22"/>
+          <w:szCs w:val="22"/>
+        </w:rPr>
+        <w:t>v5.1.67</w:t>
+      </w:r>
+      <w:r>
+        <w:rPr>
+          <w:color w:val="000000"/>
+          <w:sz w:val="22"/>
+          <w:szCs w:val="22"/>
+        </w:rPr>
+        <w:t>/</w:t>
+      </w:r>
       <w:r>
         <w:rPr>
           <w:color w:val="000000"/>
@@ -998,40 +999,13 @@
           <w:szCs w:val="22"/>
           <w:lang w:val="en-US"/>
         </w:rPr>
-        <w:t xml:space="preserve">CSS – </w:t>
-      </w:r>
-      <w:r>
-        <w:rPr>
-          <w:color w:val="000000"/>
-          <w:sz w:val="22"/>
-          <w:szCs w:val="22"/>
-        </w:rPr>
-        <w:t>фреймворк</w:t>
-      </w:r>
-      <w:r>
-        <w:rPr>
-          <w:color w:val="000000"/>
-          <w:sz w:val="22"/>
-          <w:szCs w:val="22"/>
-          <w:lang w:val="en-US"/>
-        </w:rPr>
-        <w:t xml:space="preserve"> - </w:t>
-      </w:r>
-      <w:r>
-        <w:rPr>
-          <w:color w:val="000000"/>
-          <w:sz w:val="22"/>
-          <w:szCs w:val="22"/>
-          <w:lang w:val="en-US"/>
-        </w:rPr>
-        <w:t>Bootstrap Yeti Theme (v3.3.6)</w:t>
-      </w:r>
-      <w:r>
-        <w:rPr>
-          <w:color w:val="000000"/>
-          <w:sz w:val="22"/>
-          <w:szCs w:val="22"/>
-          <w:lang w:val="en-US"/>
+        <w:t>SQL</w:t>
+      </w:r>
+      <w:r>
+        <w:rPr>
+          <w:color w:val="000000"/>
+          <w:sz w:val="22"/>
+          <w:szCs w:val="22"/>
         </w:rPr>
         <w:t>;</w:t>
       </w:r>
@@ -1054,7 +1028,15 @@
           <w:szCs w:val="22"/>
           <w:lang w:val="en-US"/>
         </w:rPr>
-        <w:t>JavaScript</w:t>
+        <w:t xml:space="preserve">CSS – </w:t>
+      </w:r>
+      <w:r>
+        <w:rPr>
+          <w:color w:val="000000"/>
+          <w:sz w:val="22"/>
+          <w:szCs w:val="22"/>
+        </w:rPr>
+        <w:t>фреймворк</w:t>
       </w:r>
       <w:r>
         <w:rPr>
@@ -1063,7 +1045,7 @@
           <w:szCs w:val="22"/>
           <w:lang w:val="en-US"/>
         </w:rPr>
-        <w:t xml:space="preserve"> библиотеки - JavaScript библиотека Jquery (v2.2.1</w:t>
+        <w:t xml:space="preserve"> - </w:t>
       </w:r>
       <w:r>
         <w:rPr>
@@ -1072,7 +1054,7 @@
           <w:szCs w:val="22"/>
           <w:lang w:val="en-US"/>
         </w:rPr>
-        <w:t>)</w:t>
+        <w:t>Bootstrap Yeti Theme (v3.3.6)</w:t>
       </w:r>
       <w:r>
         <w:rPr>
@@ -1081,16 +1063,7 @@
           <w:szCs w:val="22"/>
           <w:lang w:val="en-US"/>
         </w:rPr>
-        <w:t>,</w:t>
-      </w:r>
-      <w:r>
-        <w:rPr>
-          <w:color w:val="000000"/>
-          <w:sz w:val="22"/>
-          <w:szCs w:val="22"/>
-          <w:lang w:val="en-US"/>
-        </w:rPr>
-        <w:t>JavaScript библиотека Bootstrap (v3.3.5);</w:t>
+        <w:t>;</w:t>
       </w:r>
     </w:p>
     <w:p>
@@ -1109,6 +1082,80 @@
           <w:color w:val="000000"/>
           <w:sz w:val="22"/>
           <w:szCs w:val="22"/>
+          <w:lang w:val="en-US"/>
+        </w:rPr>
+        <w:t>JavaScript</w:t>
+      </w:r>
+      <w:r>
+        <w:rPr>
+          <w:color w:val="000000"/>
+          <w:sz w:val="22"/>
+          <w:szCs w:val="22"/>
+          <w:lang w:val="en-US"/>
+        </w:rPr>
+        <w:t xml:space="preserve"> библи</w:t>
+      </w:r>
+      <w:r>
+        <w:rPr>
+          <w:color w:val="000000"/>
+          <w:sz w:val="22"/>
+          <w:szCs w:val="22"/>
+          <w:lang w:val="en-US"/>
+        </w:rPr>
+        <w:t>отеки - JQ</w:t>
+      </w:r>
+      <w:r>
+        <w:rPr>
+          <w:color w:val="000000"/>
+          <w:sz w:val="22"/>
+          <w:szCs w:val="22"/>
+          <w:lang w:val="en-US"/>
+        </w:rPr>
+        <w:t>uery (v2.2.1</w:t>
+      </w:r>
+      <w:r>
+        <w:rPr>
+          <w:color w:val="000000"/>
+          <w:sz w:val="22"/>
+          <w:szCs w:val="22"/>
+          <w:lang w:val="en-US"/>
+        </w:rPr>
+        <w:t>)</w:t>
+      </w:r>
+      <w:r>
+        <w:rPr>
+          <w:color w:val="000000"/>
+          <w:sz w:val="22"/>
+          <w:szCs w:val="22"/>
+          <w:lang w:val="en-US"/>
+        </w:rPr>
+        <w:t>,</w:t>
+      </w:r>
+      <w:r>
+        <w:rPr>
+          <w:color w:val="000000"/>
+          <w:sz w:val="22"/>
+          <w:szCs w:val="22"/>
+          <w:lang w:val="en-US"/>
+        </w:rPr>
+        <w:t xml:space="preserve"> Bootstrap (v3.3.5);</w:t>
+      </w:r>
+    </w:p>
+    <w:p>
+      <w:pPr>
+        <w:spacing w:after="0"/>
+        <w:jc w:val="both"/>
+        <w:rPr>
+          <w:color w:val="000000"/>
+          <w:sz w:val="22"/>
+          <w:szCs w:val="22"/>
+        </w:rPr>
+      </w:pPr>
+      <w:r>
+        <w:rPr>
+          <w:color w:val="000000"/>
+          <w:sz w:val="22"/>
+          <w:szCs w:val="22"/>
         </w:rPr>
         <w:t>Работа</w:t>
       </w:r>
@@ -1117,8 +1164,72 @@
           <w:color w:val="000000"/>
           <w:sz w:val="22"/>
           <w:szCs w:val="22"/>
+        </w:rPr>
+        <w:t xml:space="preserve"> </w:t>
+      </w:r>
+      <w:r>
+        <w:rPr>
+          <w:color w:val="000000"/>
+          <w:sz w:val="22"/>
+          <w:szCs w:val="22"/>
+        </w:rPr>
+        <w:t>с</w:t>
+      </w:r>
+      <w:r>
+        <w:rPr>
+          <w:color w:val="000000"/>
+          <w:sz w:val="22"/>
+          <w:szCs w:val="22"/>
+        </w:rPr>
+        <w:t xml:space="preserve"> </w:t>
+      </w:r>
+      <w:r>
+        <w:rPr>
+          <w:color w:val="000000"/>
+          <w:sz w:val="22"/>
+          <w:szCs w:val="22"/>
+        </w:rPr>
+        <w:t>базой</w:t>
+      </w:r>
+      <w:r>
+        <w:rPr>
+          <w:color w:val="000000"/>
+          <w:sz w:val="22"/>
+          <w:szCs w:val="22"/>
+        </w:rPr>
+        <w:t xml:space="preserve"> </w:t>
+      </w:r>
+      <w:r>
+        <w:rPr>
+          <w:color w:val="000000"/>
+          <w:sz w:val="22"/>
+          <w:szCs w:val="22"/>
+        </w:rPr>
+        <w:t>данных</w:t>
+      </w:r>
+      <w:r>
+        <w:rPr>
+          <w:color w:val="000000"/>
+          <w:sz w:val="22"/>
+          <w:szCs w:val="22"/>
+        </w:rPr>
+        <w:t xml:space="preserve"> - </w:t>
+      </w:r>
+      <w:r>
+        <w:rPr>
+          <w:color w:val="000000"/>
+          <w:sz w:val="22"/>
+          <w:szCs w:val="22"/>
           <w:lang w:val="en-US"/>
         </w:rPr>
+        <w:t>ORM</w:t>
+      </w:r>
+      <w:r>
+        <w:rPr>
+          <w:color w:val="000000"/>
+          <w:sz w:val="22"/>
+          <w:szCs w:val="22"/>
+        </w:rPr>
         <w:t xml:space="preserve"> </w:t>
       </w:r>
       <w:r>
@@ -1127,7 +1238,15 @@
           <w:sz w:val="22"/>
           <w:szCs w:val="22"/>
         </w:rPr>
-        <w:t>с</w:t>
+        <w:t>фрейморк</w:t>
+      </w:r>
+      <w:r>
+        <w:rPr>
+          <w:color w:val="000000"/>
+          <w:sz w:val="22"/>
+          <w:szCs w:val="22"/>
+        </w:rPr>
+        <w:t xml:space="preserve"> </w:t>
       </w:r>
       <w:r>
         <w:rPr>
@@ -1136,15 +1255,15 @@
           <w:szCs w:val="22"/>
           <w:lang w:val="en-US"/>
         </w:rPr>
-        <w:t xml:space="preserve"> </w:t>
-      </w:r>
-      <w:r>
-        <w:rPr>
-          <w:color w:val="000000"/>
-          <w:sz w:val="22"/>
-          <w:szCs w:val="22"/>
-        </w:rPr>
-        <w:t>базой</w:t>
+        <w:t>RedBeamPhp</w:t>
+      </w:r>
+      <w:r>
+        <w:rPr>
+          <w:color w:val="000000"/>
+          <w:sz w:val="22"/>
+          <w:szCs w:val="22"/>
+        </w:rPr>
+        <w:t xml:space="preserve"> (</w:t>
       </w:r>
       <w:r>
         <w:rPr>
@@ -1153,85 +1272,6 @@
           <w:szCs w:val="22"/>
           <w:lang w:val="en-US"/>
         </w:rPr>
-        <w:t xml:space="preserve"> </w:t>
-      </w:r>
-      <w:r>
-        <w:rPr>
-          <w:color w:val="000000"/>
-          <w:sz w:val="22"/>
-          <w:szCs w:val="22"/>
-        </w:rPr>
-        <w:t>данных</w:t>
-      </w:r>
-      <w:r>
-        <w:rPr>
-          <w:color w:val="000000"/>
-          <w:sz w:val="22"/>
-          <w:szCs w:val="22"/>
-          <w:lang w:val="en-US"/>
-        </w:rPr>
-        <w:t xml:space="preserve"> - </w:t>
-      </w:r>
-      <w:r>
-        <w:rPr>
-          <w:color w:val="000000"/>
-          <w:sz w:val="22"/>
-          <w:szCs w:val="22"/>
-          <w:lang w:val="en-US"/>
-        </w:rPr>
-        <w:t>ORM</w:t>
-      </w:r>
-      <w:r>
-        <w:rPr>
-          <w:color w:val="000000"/>
-          <w:sz w:val="22"/>
-          <w:szCs w:val="22"/>
-          <w:lang w:val="en-US"/>
-        </w:rPr>
-        <w:t xml:space="preserve"> </w:t>
-      </w:r>
-      <w:r>
-        <w:rPr>
-          <w:color w:val="000000"/>
-          <w:sz w:val="22"/>
-          <w:szCs w:val="22"/>
-        </w:rPr>
-        <w:t>фрейморк</w:t>
-      </w:r>
-      <w:r>
-        <w:rPr>
-          <w:color w:val="000000"/>
-          <w:sz w:val="22"/>
-          <w:szCs w:val="22"/>
-          <w:lang w:val="en-US"/>
-        </w:rPr>
-        <w:t xml:space="preserve"> </w:t>
-      </w:r>
-      <w:r>
-        <w:rPr>
-          <w:color w:val="000000"/>
-          <w:sz w:val="22"/>
-          <w:szCs w:val="22"/>
-          <w:lang w:val="en-US"/>
-        </w:rPr>
-        <w:t>RedBeamPhp</w:t>
-      </w:r>
-      <w:r>
-        <w:rPr>
-          <w:color w:val="000000"/>
-          <w:sz w:val="22"/>
-          <w:szCs w:val="22"/>
-          <w:lang w:val="en-US"/>
-        </w:rPr>
-        <w:t xml:space="preserve"> (</w:t>
-      </w:r>
-      <w:r>
-        <w:rPr>
-          <w:color w:val="000000"/>
-          <w:sz w:val="22"/>
-          <w:szCs w:val="22"/>
-          <w:lang w:val="en-US"/>
-        </w:rPr>
         <w:t>v</w:t>
       </w:r>
       <w:r>
@@ -1239,7 +1279,6 @@
           <w:color w:val="000000"/>
           <w:sz w:val="22"/>
           <w:szCs w:val="22"/>
-          <w:lang w:val="en-US"/>
         </w:rPr>
         <w:t>4.3.1)</w:t>
       </w:r>
@@ -1248,18 +1287,8 @@
           <w:color w:val="000000"/>
           <w:sz w:val="22"/>
           <w:szCs w:val="22"/>
-          <w:lang w:val="en-US"/>
-        </w:rPr>
-        <w:t xml:space="preserve">, </w:t>
-      </w:r>
-      <w:r>
-        <w:rPr>
-          <w:color w:val="000000"/>
-          <w:sz w:val="22"/>
-          <w:szCs w:val="22"/>
-          <w:lang w:val="en-US"/>
-        </w:rPr>
-        <w:t>Phpmyadmin</w:t>
+        </w:rPr>
+        <w:t>;</w:t>
       </w:r>
     </w:p>
     <w:p>
@@ -1505,6 +1534,14 @@
           <w:szCs w:val="22"/>
         </w:rPr>
         <w:t>6.1</w:t>
+      </w:r>
+      <w:r>
+        <w:rPr>
+          <w:color w:val="000000"/>
+          <w:sz w:val="22"/>
+          <w:szCs w:val="22"/>
+        </w:rPr>
+        <w:t>.</w:t>
       </w:r>
     </w:p>
     <w:p>
@@ -3247,8 +3284,6 @@
         </w:rPr>
         <w:t>января</w:t>
       </w:r>
-      <w:bookmarkStart w:id="0" w:name="_GoBack"/>
-      <w:bookmarkEnd w:id="0"/>
       <w:r>
         <w:rPr>
           <w:i/>
@@ -3952,29 +3987,47 @@
       </w:r>
       <w:r>
         <w:rPr>
-          <w:color w:val="000000"/>
-          <w:szCs w:val="28"/>
+          <w:i/>
+          <w:iCs/>
+          <w:color w:val="000000"/>
+          <w:sz w:val="22"/>
+          <w:szCs w:val="22"/>
+          <w:u w:val="single"/>
+        </w:rPr>
+        <w:t>, инженер – администратор телекоммуникационных систем</w:t>
+      </w:r>
+      <w:r>
+        <w:rPr>
+          <w:i/>
+          <w:iCs/>
+          <w:color w:val="000000"/>
+          <w:sz w:val="22"/>
+          <w:szCs w:val="22"/>
+          <w:u w:val="single"/>
+        </w:rPr>
+        <w:t xml:space="preserve"> </w:t>
+      </w:r>
+      <w:bookmarkStart w:id="0" w:name="_GoBack"/>
+      <w:bookmarkEnd w:id="0"/>
+      <w:r>
+        <w:rPr>
+          <w:i/>
+          <w:iCs/>
+          <w:color w:val="000000"/>
+          <w:sz w:val="22"/>
+          <w:szCs w:val="22"/>
+          <w:u w:val="single"/>
+        </w:rPr>
+        <w:t>(</w:t>
+      </w:r>
+      <w:r>
+        <w:rPr>
+          <w:color w:val="000000"/>
+          <w:sz w:val="22"/>
+          <w:szCs w:val="22"/>
           <w:u w:val="single"/>
         </w:rPr>
         <w:t xml:space="preserve">              </w:t>
-      </w:r>
-      <w:r>
-        <w:rPr>
-          <w:color w:val="000000"/>
-          <w:sz w:val="22"/>
-          <w:szCs w:val="22"/>
-          <w:u w:val="single"/>
-        </w:rPr>
-        <w:t>(</w:t>
-      </w:r>
-      <w:r>
-        <w:rPr>
-          <w:color w:val="000000"/>
-          <w:sz w:val="22"/>
-          <w:szCs w:val="22"/>
-          <w:u w:val="single"/>
-        </w:rPr>
-        <w:t xml:space="preserve">                                                                     </w:t>
       </w:r>
       <w:r>
         <w:rPr>

</xml_diff>